<commit_message>
kleine setup selectionActivity en EindschermActivity
</commit_message>
<xml_diff>
--- a/Drive/Kernzinnen presentatie.docx
+++ b/Drive/Kernzinnen presentatie.docx
@@ -144,6 +144,36 @@
       <w:r>
         <w:t>Plaatjes van de kaart</w:t>
       </w:r>
+    </w:p>
+    <w:p>
+      <w:pPr>
+        <w:rPr>
+          <w:b/>
+        </w:rPr>
+      </w:pPr>
+      <w:r>
+        <w:rPr>
+          <w:b/>
+        </w:rPr>
+        <w:t>Tussen Evaluatie</w:t>
+      </w:r>
+    </w:p>
+    <w:p>
+      <w:r>
+        <w:t>Onze communicatie was niet optimaal, geen projectleider</w:t>
+      </w:r>
+    </w:p>
+    <w:p>
+      <w:r>
+        <w:t xml:space="preserve">Ongeorganiseerd werken met drive en </w:t>
+      </w:r>
+      <w:proofErr w:type="spellStart"/>
+      <w:r>
+        <w:t>github</w:t>
+      </w:r>
+      <w:proofErr w:type="spellEnd"/>
+    </w:p>
+    <w:p>
       <w:bookmarkStart w:id="0" w:name="_GoBack"/>
       <w:bookmarkEnd w:id="0"/>
     </w:p>

</xml_diff>